<commit_message>
font and ui changes
</commit_message>
<xml_diff>
--- a/Manual.docx
+++ b/Manual.docx
@@ -4,10 +4,88 @@
   <w:body>
     <w:p>
       <w:r>
+        <w:t>WARNING:</w:t>
+      </w:r>
+    </w:p>
+    <w:p/>
+    <w:p>
+      <w:r>
+        <w:t>DESIGN:</w:t>
+      </w:r>
+    </w:p>
+    <w:p/>
+    <w:p>
+      <w:r>
+        <w:t>DARK MODE:</w:t>
+      </w:r>
+    </w:p>
+    <w:p/>
+    <w:p>
+      <w:r>
+        <w:t>INSTALLING DEVICE IN PLANE:</w:t>
+      </w:r>
+    </w:p>
+    <w:p/>
+    <w:p>
+      <w:r>
+        <w:t>POWER / CHARGING:</w:t>
+      </w:r>
+    </w:p>
+    <w:p/>
+    <w:p>
+      <w:r>
+        <w:t>GPS RECEPTION:</w:t>
+      </w:r>
+    </w:p>
+    <w:p/>
+    <w:p/>
+    <w:p>
+      <w:r>
+        <w:t>DEVICES:</w:t>
+      </w:r>
+    </w:p>
+    <w:p>
+      <w:r>
+        <w:t>Phones:</w:t>
+      </w:r>
+    </w:p>
+    <w:p>
+      <w:r>
+        <w:t xml:space="preserve">Just about any smartphone since they have real GPS. Does not need active cell service. Use </w:t>
+      </w:r>
+      <w:proofErr w:type="spellStart"/>
+      <w:r>
+        <w:t>WiFi</w:t>
+      </w:r>
+      <w:proofErr w:type="spellEnd"/>
+      <w:r>
+        <w:t xml:space="preserve"> to download app. </w:t>
+      </w:r>
+    </w:p>
+    <w:p>
+      <w:r>
         <w:t>Tablets:</w:t>
       </w:r>
     </w:p>
     <w:p>
+      <w:proofErr w:type="gramStart"/>
+      <w:r>
+        <w:t>iPad’s</w:t>
+      </w:r>
+      <w:proofErr w:type="gramEnd"/>
+      <w:r>
+        <w:t xml:space="preserve"> with Cellular (DO NOT USE </w:t>
+      </w:r>
+      <w:proofErr w:type="spellStart"/>
+      <w:r>
+        <w:t>Wifi</w:t>
+      </w:r>
+      <w:proofErr w:type="spellEnd"/>
+      <w:r>
+        <w:t xml:space="preserve"> Only iPads)</w:t>
+      </w:r>
+    </w:p>
+    <w:p>
       <w:r>
         <w:t>Google Nexus 9</w:t>
       </w:r>
@@ -152,6 +230,32 @@
         <w:t>Garmin GLO</w:t>
       </w:r>
     </w:p>
+    <w:p/>
+    <w:p>
+      <w:r>
+        <w:t>&gt;99:</w:t>
+      </w:r>
+    </w:p>
+    <w:p/>
+    <w:p>
+      <w:r>
+        <w:t>TROUBLESHOOTING:</w:t>
+      </w:r>
+    </w:p>
+    <w:p/>
+    <w:p>
+      <w:r>
+        <w:lastRenderedPageBreak/>
+        <w:t>FAQ:</w:t>
+      </w:r>
+    </w:p>
+    <w:p/>
+    <w:p>
+      <w:r>
+        <w:t>FUTURE WORK:</w:t>
+      </w:r>
+    </w:p>
+    <w:p/>
     <w:p/>
     <w:sectPr>
       <w:pgSz w:w="12240" w:h="15840"/>

</xml_diff>

<commit_message>
convert to ExitCount LLC
</commit_message>
<xml_diff>
--- a/Manual.docx
+++ b/Manual.docx
@@ -10,253 +10,717 @@
     <w:p/>
     <w:p>
       <w:r>
-        <w:t>DESIGN:</w:t>
+        <w:t>DEVICES:</w:t>
+      </w:r>
+    </w:p>
+    <w:p>
+      <w:r>
+        <w:t xml:space="preserve">The application relies solely on GPS. Therefore, you do not need a device that has cell reception or even an active cell subscription service. </w:t>
+      </w:r>
+      <w:r>
+        <w:t xml:space="preserve">With no cell service, connect to </w:t>
+      </w:r>
+      <w:proofErr w:type="spellStart"/>
+      <w:r>
+        <w:t>WiFi</w:t>
+      </w:r>
+      <w:proofErr w:type="spellEnd"/>
+      <w:r>
+        <w:t xml:space="preserve"> to install the app and updates. </w:t>
+      </w:r>
+      <w:r>
+        <w:t xml:space="preserve">If your </w:t>
+      </w:r>
+      <w:proofErr w:type="spellStart"/>
+      <w:r>
+        <w:t>dropzone</w:t>
+      </w:r>
+      <w:proofErr w:type="spellEnd"/>
+      <w:r>
+        <w:t xml:space="preserve"> can’t afford to buy a device, </w:t>
+      </w:r>
+      <w:r>
+        <w:t>we</w:t>
+      </w:r>
+      <w:r>
+        <w:t xml:space="preserve"> recommend asking </w:t>
+      </w:r>
+      <w:r>
+        <w:t xml:space="preserve">the community </w:t>
+      </w:r>
+      <w:r>
+        <w:t>if any</w:t>
+      </w:r>
+      <w:r>
+        <w:t>one has an old phone laying around!</w:t>
+      </w:r>
+    </w:p>
+    <w:p>
+      <w:r>
+        <w:t>WARNING: Not all devices have been tested so it is imperative to validate the app is working properly on your device. See ‘Validating the App’ section for more information.</w:t>
+      </w:r>
+    </w:p>
+    <w:p>
+      <w:r>
+        <w:t>Below is a list of potentially compatible devices</w:t>
+      </w:r>
+      <w:r>
+        <w:t>:</w:t>
+      </w:r>
+    </w:p>
+    <w:p>
+      <w:r>
+        <w:t xml:space="preserve">Compatible </w:t>
+      </w:r>
+      <w:r>
+        <w:t>Phones</w:t>
+      </w:r>
+    </w:p>
+    <w:p>
+      <w:r>
+        <w:t xml:space="preserve">Just about any </w:t>
+      </w:r>
+      <w:r>
+        <w:t xml:space="preserve">modern </w:t>
+      </w:r>
+      <w:r>
+        <w:t xml:space="preserve">smartphone </w:t>
+      </w:r>
+      <w:r>
+        <w:t xml:space="preserve">will work </w:t>
+      </w:r>
+      <w:r>
+        <w:t xml:space="preserve">since they </w:t>
+      </w:r>
+      <w:r>
+        <w:t xml:space="preserve">all </w:t>
+      </w:r>
+      <w:r>
+        <w:t xml:space="preserve">have real GPS. </w:t>
+      </w:r>
+      <w:r>
+        <w:t>It d</w:t>
+      </w:r>
+      <w:r>
+        <w:t xml:space="preserve">oes not need active cell </w:t>
+      </w:r>
+      <w:r>
+        <w:t>subscription/</w:t>
+      </w:r>
+      <w:r>
+        <w:t>service.</w:t>
+      </w:r>
+    </w:p>
+    <w:p>
+      <w:r>
+        <w:t xml:space="preserve">Compatible </w:t>
+      </w:r>
+      <w:r>
+        <w:t>Tablets</w:t>
+      </w:r>
+    </w:p>
+    <w:p>
+      <w:r>
+        <w:t>Not many tablets have real GPS capability (</w:t>
+      </w:r>
+      <w:r>
+        <w:t xml:space="preserve">GPS (US), GLONASS (Russia), Galileo (EU), </w:t>
+      </w:r>
+      <w:proofErr w:type="spellStart"/>
+      <w:r>
+        <w:t>BeiDou</w:t>
+      </w:r>
+      <w:proofErr w:type="spellEnd"/>
+      <w:r>
+        <w:t xml:space="preserve"> (China)</w:t>
+      </w:r>
+      <w:r>
+        <w:t>). Below is a list of tablets that have not been tested but should</w:t>
+      </w:r>
+      <w:r>
+        <w:t>, in theory,</w:t>
+      </w:r>
+      <w:r>
+        <w:t xml:space="preserve"> work</w:t>
+      </w:r>
+      <w:r>
+        <w:t xml:space="preserve"> properly.</w:t>
+      </w:r>
+    </w:p>
+    <w:p>
+      <w:proofErr w:type="gramStart"/>
+      <w:r>
+        <w:t>iPad’s</w:t>
+      </w:r>
+      <w:proofErr w:type="gramEnd"/>
+      <w:r>
+        <w:t xml:space="preserve"> with Cellular </w:t>
+      </w:r>
+      <w:r>
+        <w:t xml:space="preserve">capability </w:t>
+      </w:r>
+      <w:r>
+        <w:t>(</w:t>
+      </w:r>
+      <w:proofErr w:type="spellStart"/>
+      <w:r>
+        <w:t>Wifi</w:t>
+      </w:r>
+      <w:proofErr w:type="spellEnd"/>
+      <w:r>
+        <w:t>-</w:t>
+      </w:r>
+      <w:r>
+        <w:t>Only iPads</w:t>
+      </w:r>
+      <w:r>
+        <w:t xml:space="preserve"> will NOT work.</w:t>
+      </w:r>
+      <w:r>
+        <w:t>)</w:t>
+      </w:r>
+    </w:p>
+    <w:p>
+      <w:r>
+        <w:t>Google Nexus 9</w:t>
+      </w:r>
+    </w:p>
+    <w:p>
+      <w:r>
+        <w:t>Samsung Galaxy Tab E Lite</w:t>
+      </w:r>
+    </w:p>
+    <w:p>
+      <w:r>
+        <w:t>Samsung Galaxy Tab A</w:t>
+      </w:r>
+    </w:p>
+    <w:p>
+      <w:proofErr w:type="spellStart"/>
+      <w:r>
+        <w:t>Hongtao</w:t>
+      </w:r>
+      <w:proofErr w:type="spellEnd"/>
+      <w:r>
+        <w:t xml:space="preserve"> Tablet</w:t>
+      </w:r>
+    </w:p>
+    <w:p>
+      <w:r>
+        <w:t>ZONKO Black Tablet</w:t>
+      </w:r>
+    </w:p>
+    <w:p>
+      <w:proofErr w:type="spellStart"/>
+      <w:r>
+        <w:t>Winsing</w:t>
+      </w:r>
+      <w:proofErr w:type="spellEnd"/>
+      <w:r>
+        <w:t xml:space="preserve"> MTK6580</w:t>
+      </w:r>
+    </w:p>
+    <w:p>
+      <w:r>
+        <w:t>ZONKO K105</w:t>
+      </w:r>
+    </w:p>
+    <w:p>
+      <w:proofErr w:type="spellStart"/>
+      <w:r>
+        <w:t>Winsing</w:t>
+      </w:r>
+      <w:proofErr w:type="spellEnd"/>
+      <w:r>
+        <w:t xml:space="preserve"> WSTB101I</w:t>
+      </w:r>
+    </w:p>
+    <w:p>
+      <w:r>
+        <w:t xml:space="preserve">Asus </w:t>
+      </w:r>
+      <w:proofErr w:type="spellStart"/>
+      <w:r>
+        <w:t>MeMO</w:t>
+      </w:r>
+      <w:proofErr w:type="spellEnd"/>
+      <w:r>
+        <w:t xml:space="preserve"> Pad 7</w:t>
+      </w:r>
+    </w:p>
+    <w:p>
+      <w:r>
+        <w:t>Dragon Touch K10</w:t>
+      </w:r>
+    </w:p>
+    <w:p>
+      <w:r>
+        <w:t>Google Nexus 7</w:t>
+      </w:r>
+    </w:p>
+    <w:p>
+      <w:proofErr w:type="spellStart"/>
+      <w:r>
+        <w:t>Azpen</w:t>
+      </w:r>
+      <w:proofErr w:type="spellEnd"/>
+      <w:r>
+        <w:t xml:space="preserve"> A1040</w:t>
+      </w:r>
+    </w:p>
+    <w:p>
+      <w:proofErr w:type="spellStart"/>
+      <w:r>
+        <w:t>Simbans</w:t>
+      </w:r>
+      <w:proofErr w:type="spellEnd"/>
+      <w:r>
+        <w:t xml:space="preserve"> </w:t>
+      </w:r>
+      <w:proofErr w:type="spellStart"/>
+      <w:r>
+        <w:t>TangoTab</w:t>
+      </w:r>
+      <w:proofErr w:type="spellEnd"/>
+    </w:p>
+    <w:p>
+      <w:proofErr w:type="spellStart"/>
+      <w:r>
+        <w:t>NeuTab</w:t>
+      </w:r>
+      <w:proofErr w:type="spellEnd"/>
+      <w:r>
+        <w:t xml:space="preserve"> 7</w:t>
+      </w:r>
+    </w:p>
+    <w:p>
+      <w:r>
+        <w:t>Fusion5</w:t>
+      </w:r>
+    </w:p>
+    <w:p>
+      <w:proofErr w:type="spellStart"/>
+      <w:r>
+        <w:t>Proscan</w:t>
+      </w:r>
+      <w:proofErr w:type="spellEnd"/>
+      <w:r>
+        <w:t xml:space="preserve"> 10-Inch</w:t>
+      </w:r>
+    </w:p>
+    <w:p>
+      <w:r>
+        <w:t>Garmin GLO</w:t>
+      </w:r>
+    </w:p>
+    <w:p>
+      <w:r>
+        <w:t>If you are</w:t>
+      </w:r>
+      <w:r>
+        <w:t xml:space="preserve"> having issues with GPS reception or update rate, a potentially option is the Garmin GLO. It is a plug-in device to give more accurate GPS location to any phone or tablet. It also gives you the ability to mount the Garmin GLO GPS receiver in a window for better reception and place the phone or tablet in a separate location for better viewing by all skydivers on the plane. The Garmin GLO has not been tested with the </w:t>
+      </w:r>
+      <w:proofErr w:type="gramStart"/>
+      <w:r>
+        <w:t>app</w:t>
+      </w:r>
+      <w:proofErr w:type="gramEnd"/>
+      <w:r>
+        <w:t xml:space="preserve"> but it sounds promising.</w:t>
       </w:r>
     </w:p>
     <w:p/>
     <w:p>
       <w:r>
-        <w:t>DARK MODE:</w:t>
+        <w:t>VALIDATING THE APP</w:t>
+      </w:r>
+      <w:r>
+        <w:t>:</w:t>
+      </w:r>
+    </w:p>
+    <w:p>
+      <w:r>
+        <w:t xml:space="preserve">WARNING: </w:t>
+      </w:r>
+      <w:r>
+        <w:t xml:space="preserve">It is IMPERATIVE that you check the </w:t>
+      </w:r>
+      <w:r>
+        <w:t xml:space="preserve">specific </w:t>
+      </w:r>
+      <w:r>
+        <w:t>device and app are working properly</w:t>
+      </w:r>
+      <w:r>
+        <w:t xml:space="preserve"> before implementing in your plane(s).</w:t>
+      </w:r>
+    </w:p>
+    <w:p>
+      <w:r>
+        <w:lastRenderedPageBreak/>
+        <w:t>The device model, your location, any surrounding enclosures (the plane), and other factors can affect the proper functioning of the app.</w:t>
+      </w:r>
+      <w:r>
+        <w:t xml:space="preserve"> Below are GUIDELINES for validating everything is working properly:</w:t>
+      </w:r>
+    </w:p>
+    <w:p>
+      <w:r>
+        <w:t>First download and install</w:t>
+      </w:r>
+      <w:r>
+        <w:t xml:space="preserve"> </w:t>
+      </w:r>
+      <w:r>
+        <w:t xml:space="preserve">an </w:t>
+      </w:r>
+      <w:r>
+        <w:t xml:space="preserve">app called </w:t>
+      </w:r>
+      <w:r>
+        <w:t>‘</w:t>
+      </w:r>
+      <w:r>
+        <w:t>GPS Test</w:t>
+      </w:r>
+      <w:r>
+        <w:t>’</w:t>
+      </w:r>
+      <w:r>
+        <w:t xml:space="preserve"> </w:t>
+      </w:r>
+      <w:r>
+        <w:t xml:space="preserve">(or another similar app, there are several) </w:t>
+      </w:r>
+      <w:r>
+        <w:t xml:space="preserve">to check </w:t>
+      </w:r>
+      <w:r>
+        <w:t xml:space="preserve">GPS functionality of the device you have chosen. In most cases, </w:t>
+      </w:r>
+      <w:r>
+        <w:t>the app will show a 3D fix, 10+ satellites in use, an AVG SNR of 16+ and a location accuracy of &lt; 30 ft. If it meets all of these, that is a good start.</w:t>
+      </w:r>
+    </w:p>
+    <w:p>
+      <w:r>
+        <w:t>Next, using the speed functionality</w:t>
+      </w:r>
+      <w:r>
+        <w:t xml:space="preserve"> </w:t>
+      </w:r>
+      <w:r>
+        <w:t>(</w:t>
+      </w:r>
+      <w:r>
+        <w:t>there is a setting to change units to kts)</w:t>
+      </w:r>
+      <w:r>
+        <w:t xml:space="preserve">, ride along in the plane and compare the speed displayed in the GPS Test app to the plane’s GPS ground speed. The </w:t>
+      </w:r>
+      <w:r>
+        <w:t xml:space="preserve">values may lag by a few seconds and be off by a few knots. This is normal based on the update frequency of the devices and difference in algorithms they use. Off by how much </w:t>
+      </w:r>
+      <w:proofErr w:type="gramStart"/>
+      <w:r>
+        <w:t>exactly?</w:t>
+      </w:r>
+      <w:proofErr w:type="gramEnd"/>
+      <w:r>
+        <w:t xml:space="preserve"> Unfortunately, we don’t have a hard and fast rule. </w:t>
+      </w:r>
+      <w:r>
+        <w:t xml:space="preserve">A general rule would be </w:t>
+      </w:r>
+      <w:r>
+        <w:t xml:space="preserve">ideally </w:t>
+      </w:r>
+      <w:r>
+        <w:t xml:space="preserve">+/- 1 knot during consistent </w:t>
+      </w:r>
+      <w:r>
+        <w:t>flight</w:t>
+      </w:r>
+      <w:r>
+        <w:t>. However, +/- 2 knots would be equal to the 5 knot increments that most exit separation charts display. Banking</w:t>
+      </w:r>
+      <w:r>
+        <w:t xml:space="preserve">, turning, accelerating, and de-accelerating will increase the gap and lag for longer. Luckily, not much of that is happening during jump-run and the plane’s GPS (which we normally use to determine ground speed and exit separation) is subject to these </w:t>
+      </w:r>
+      <w:proofErr w:type="gramStart"/>
+      <w:r>
+        <w:t>draw-backs</w:t>
+      </w:r>
+      <w:proofErr w:type="gramEnd"/>
+      <w:r>
+        <w:t xml:space="preserve"> also. </w:t>
+      </w:r>
+      <w:r>
+        <w:t xml:space="preserve">Ultimately, it is up to YOU as the </w:t>
+      </w:r>
+      <w:proofErr w:type="spellStart"/>
+      <w:r>
+        <w:t>dropzone</w:t>
+      </w:r>
+      <w:proofErr w:type="spellEnd"/>
+      <w:r>
+        <w:t>/plane owner to determine if the values are accurate enough.</w:t>
+      </w:r>
+    </w:p>
+    <w:p>
+      <w:r>
+        <w:t xml:space="preserve">Finally, we want to perform the same test we just did but using the </w:t>
+      </w:r>
+      <w:proofErr w:type="spellStart"/>
+      <w:r>
+        <w:t>ExitCount</w:t>
+      </w:r>
+      <w:proofErr w:type="spellEnd"/>
+      <w:r>
+        <w:t xml:space="preserve"> app. Don’t forget to change the settings to the appropriate units and set the separation distance. In addition to checking speed, </w:t>
+      </w:r>
+      <w:r>
+        <w:t xml:space="preserve">do a gut check that the calculated </w:t>
+      </w:r>
+      <w:proofErr w:type="gramStart"/>
+      <w:r>
+        <w:t>seconds</w:t>
+      </w:r>
+      <w:proofErr w:type="gramEnd"/>
+      <w:r>
+        <w:t xml:space="preserve"> of separation matches your exit separation chart based on the separation distance you have chosen and entered in the app. Keep in mind that </w:t>
+      </w:r>
+      <w:proofErr w:type="spellStart"/>
+      <w:r>
+        <w:t>ExitCount</w:t>
+      </w:r>
+      <w:proofErr w:type="spellEnd"/>
+      <w:r>
+        <w:t xml:space="preserve"> </w:t>
+      </w:r>
+      <w:proofErr w:type="spellStart"/>
+      <w:r>
+        <w:t>aires</w:t>
+      </w:r>
+      <w:proofErr w:type="spellEnd"/>
+      <w:r>
+        <w:t xml:space="preserve"> on the side of safety and always rounds the seconds UP. See “Calculations” section for more detailed info. Below is a chart for common separation distances (1000’ &amp; 1500’):</w:t>
+      </w:r>
+    </w:p>
+    <w:p>
+      <w:r>
+        <w:rPr>
+          <w:noProof/>
+        </w:rPr>
+        <w:lastRenderedPageBreak/>
+        <w:drawing>
+          <wp:inline distT="0" distB="0" distL="0" distR="0" wp14:anchorId="37E78C7F" wp14:editId="4E8141A9">
+            <wp:extent cx="4748981" cy="3729168"/>
+            <wp:effectExtent l="0" t="0" r="1270" b="5080"/>
+            <wp:docPr id="1" name="Picture 1" descr="Graphical user interface, table&#10;&#10;Description automatically generated"/>
+            <wp:cNvGraphicFramePr>
+              <a:graphicFrameLocks xmlns:a="http://schemas.openxmlformats.org/drawingml/2006/main" noChangeAspect="1"/>
+            </wp:cNvGraphicFramePr>
+            <a:graphic xmlns:a="http://schemas.openxmlformats.org/drawingml/2006/main">
+              <a:graphicData uri="http://schemas.openxmlformats.org/drawingml/2006/picture">
+                <pic:pic xmlns:pic="http://schemas.openxmlformats.org/drawingml/2006/picture">
+                  <pic:nvPicPr>
+                    <pic:cNvPr id="1" name="Picture 1" descr="Graphical user interface, table&#10;&#10;Description automatically generated"/>
+                    <pic:cNvPicPr/>
+                  </pic:nvPicPr>
+                  <pic:blipFill>
+                    <a:blip r:embed="rId5">
+                      <a:extLst>
+                        <a:ext uri="{28A0092B-C50C-407E-A947-70E740481C1C}">
+                          <a14:useLocalDpi xmlns:a14="http://schemas.microsoft.com/office/drawing/2010/main" val="0"/>
+                        </a:ext>
+                      </a:extLst>
+                    </a:blip>
+                    <a:stretch>
+                      <a:fillRect/>
+                    </a:stretch>
+                  </pic:blipFill>
+                  <pic:spPr>
+                    <a:xfrm>
+                      <a:off x="0" y="0"/>
+                      <a:ext cx="4755827" cy="3734544"/>
+                    </a:xfrm>
+                    <a:prstGeom prst="rect">
+                      <a:avLst/>
+                    </a:prstGeom>
+                  </pic:spPr>
+                </pic:pic>
+              </a:graphicData>
+            </a:graphic>
+          </wp:inline>
+        </w:drawing>
       </w:r>
     </w:p>
     <w:p/>
     <w:p>
       <w:r>
+        <w:t>CALCULATIONS</w:t>
+      </w:r>
+    </w:p>
+    <w:p>
+      <w:proofErr w:type="spellStart"/>
+      <w:r>
+        <w:t>ExitCount</w:t>
+      </w:r>
+      <w:proofErr w:type="spellEnd"/>
+      <w:r>
+        <w:t xml:space="preserve"> uses the following mathematical formulas to calculate speed and exit separation in seconds based on chosen units in settings.</w:t>
+      </w:r>
+    </w:p>
+    <w:p>
+      <w:r>
+        <w:t>Speed</w:t>
+      </w:r>
+    </w:p>
+    <w:p>
+      <w:r>
+        <w:t>Raw GPS Speed (m/s) x 1.944 = Ground Speed in Knots</w:t>
+      </w:r>
+    </w:p>
+    <w:p>
+      <w:r>
+        <w:t>Raw GPS Speed (m/s) x 2.237 = Ground Speed in MPH</w:t>
+      </w:r>
+    </w:p>
+    <w:p>
+      <w:r>
+        <w:t>Raw GPS Speed (m/s) x 3.6 = Ground Speed in KPH</w:t>
+      </w:r>
+    </w:p>
+    <w:p/>
+    <w:p>
+      <w:r>
+        <w:t>Separation</w:t>
+      </w:r>
+    </w:p>
+    <w:p>
+      <w:proofErr w:type="gramStart"/>
+      <w:r>
+        <w:t>ROUNDUP( Separation</w:t>
+      </w:r>
+      <w:proofErr w:type="gramEnd"/>
+      <w:r>
+        <w:t xml:space="preserve"> Distance (ft) / ( Raw GPS Speed (m/s) x 3.28 ) ) = Seconds of Separation</w:t>
+      </w:r>
+    </w:p>
+    <w:p>
+      <w:proofErr w:type="gramStart"/>
+      <w:r>
+        <w:t>ROUNDUP( Separation</w:t>
+      </w:r>
+      <w:proofErr w:type="gramEnd"/>
+      <w:r>
+        <w:t xml:space="preserve"> Distance (</w:t>
+      </w:r>
+      <w:r>
+        <w:t>m</w:t>
+      </w:r>
+      <w:r>
+        <w:t>) / ( Raw GPS Speed (m/s) ) ) = Seconds of Separation</w:t>
+      </w:r>
+    </w:p>
+    <w:p/>
+    <w:p>
+      <w:r>
         <w:t>INSTALLING DEVICE IN PLANE:</w:t>
       </w:r>
     </w:p>
+    <w:p>
+      <w:r>
+        <w:t xml:space="preserve">It is YOUR responsibility to consult the appropriate personnel before installing any devices in your plane. In general, if devices are not installed permanently </w:t>
+      </w:r>
+      <w:r>
+        <w:t>(</w:t>
+      </w:r>
+      <w:proofErr w:type="gramStart"/>
+      <w:r>
+        <w:t>e.g.</w:t>
+      </w:r>
+      <w:proofErr w:type="gramEnd"/>
+      <w:r>
+        <w:t xml:space="preserve"> Velcro, removable mount) </w:t>
+      </w:r>
+      <w:r>
+        <w:t>and do not tap into any other functional plane equipment</w:t>
+      </w:r>
+      <w:r>
+        <w:t xml:space="preserve"> (e.g. onboard power), the “installation” will not need to be certified. However, this is case-by-case. Again, consult your mechanic, installer, owner, FAA/TSO representative, or any other appropriate personnel.</w:t>
+      </w:r>
+    </w:p>
     <w:p/>
     <w:p>
       <w:r>
         <w:t>POWER / CHARGING:</w:t>
       </w:r>
     </w:p>
+    <w:p>
+      <w:r>
+        <w:t>Any portable phone charging bank is a simple way to keep your device charged without having to tap into the plane’s power. We recommend having a few so you can swap them as needed</w:t>
+      </w:r>
+      <w:r>
+        <w:t xml:space="preserve"> without removing the display device.</w:t>
+      </w:r>
+    </w:p>
+    <w:p>
+      <w:r>
+        <w:lastRenderedPageBreak/>
+        <w:t>SAFETY FEATURES:</w:t>
+      </w:r>
+    </w:p>
+    <w:p>
+      <w:r>
+        <w:t>Seconds of Separation is always rounded UP</w:t>
+      </w:r>
+    </w:p>
+    <w:p>
+      <w:r>
+        <w:t>Display goes blank within 2 seconds of loss of GPS reception</w:t>
+      </w:r>
+    </w:p>
+    <w:p>
+      <w:r>
+        <w:t>Seconds of Separation displays a max of “&gt;99” in red</w:t>
+      </w:r>
+    </w:p>
+    <w:p>
+      <w:r>
+        <w:t>App uses fastest GPS update rate available from device</w:t>
+      </w:r>
+    </w:p>
     <w:p/>
     <w:p>
       <w:r>
-        <w:t>GPS RECEPTION:</w:t>
-      </w:r>
-    </w:p>
-    <w:p/>
-    <w:p/>
-    <w:p>
-      <w:r>
-        <w:t>DEVICES:</w:t>
-      </w:r>
-    </w:p>
-    <w:p>
-      <w:r>
-        <w:t>Phones:</w:t>
-      </w:r>
-    </w:p>
-    <w:p>
-      <w:r>
-        <w:t xml:space="preserve">Just about any smartphone since they have real GPS. Does not need active cell service. Use </w:t>
-      </w:r>
-      <w:proofErr w:type="spellStart"/>
-      <w:r>
-        <w:t>WiFi</w:t>
-      </w:r>
-      <w:proofErr w:type="spellEnd"/>
-      <w:r>
-        <w:t xml:space="preserve"> to download app. </w:t>
-      </w:r>
-    </w:p>
-    <w:p>
-      <w:r>
-        <w:t>Tablets:</w:t>
-      </w:r>
-    </w:p>
-    <w:p>
-      <w:proofErr w:type="gramStart"/>
-      <w:r>
-        <w:t>iPad’s</w:t>
-      </w:r>
-      <w:proofErr w:type="gramEnd"/>
-      <w:r>
-        <w:t xml:space="preserve"> with Cellular (DO NOT USE </w:t>
-      </w:r>
-      <w:proofErr w:type="spellStart"/>
-      <w:r>
-        <w:t>Wifi</w:t>
-      </w:r>
-      <w:proofErr w:type="spellEnd"/>
-      <w:r>
-        <w:t xml:space="preserve"> Only iPads)</w:t>
-      </w:r>
-    </w:p>
-    <w:p>
-      <w:r>
-        <w:t>Google Nexus 9</w:t>
-      </w:r>
-    </w:p>
-    <w:p>
-      <w:r>
-        <w:t>Samsung Galaxy Tab E Lite</w:t>
-      </w:r>
-    </w:p>
-    <w:p>
-      <w:r>
-        <w:t>Samsung Galaxy Tab A</w:t>
-      </w:r>
-    </w:p>
-    <w:p>
-      <w:proofErr w:type="spellStart"/>
-      <w:r>
-        <w:t>Hongtao</w:t>
-      </w:r>
-      <w:proofErr w:type="spellEnd"/>
-      <w:r>
-        <w:t xml:space="preserve"> Tablet</w:t>
-      </w:r>
-    </w:p>
-    <w:p>
-      <w:r>
-        <w:t>ZONKO Black Tablet</w:t>
-      </w:r>
-    </w:p>
-    <w:p>
-      <w:proofErr w:type="spellStart"/>
-      <w:r>
-        <w:t>Winsing</w:t>
-      </w:r>
-      <w:proofErr w:type="spellEnd"/>
-      <w:r>
-        <w:t xml:space="preserve"> MTK6580</w:t>
-      </w:r>
-    </w:p>
-    <w:p>
-      <w:r>
-        <w:t>ZONKO K105</w:t>
-      </w:r>
-    </w:p>
-    <w:p>
-      <w:proofErr w:type="spellStart"/>
-      <w:r>
-        <w:t>Winsing</w:t>
-      </w:r>
-      <w:proofErr w:type="spellEnd"/>
-      <w:r>
-        <w:t xml:space="preserve"> WSTB101I</w:t>
-      </w:r>
-    </w:p>
-    <w:p>
-      <w:r>
-        <w:t xml:space="preserve">Asus </w:t>
-      </w:r>
-      <w:proofErr w:type="spellStart"/>
-      <w:r>
-        <w:t>MeMO</w:t>
-      </w:r>
-      <w:proofErr w:type="spellEnd"/>
-      <w:r>
-        <w:t xml:space="preserve"> Pad 7</w:t>
-      </w:r>
-    </w:p>
-    <w:p>
-      <w:r>
-        <w:t>Dragon Touch K10</w:t>
-      </w:r>
-    </w:p>
-    <w:p>
-      <w:r>
-        <w:t>Google Nexus 7</w:t>
-      </w:r>
-    </w:p>
-    <w:p>
-      <w:proofErr w:type="spellStart"/>
-      <w:r>
-        <w:t>Azpen</w:t>
-      </w:r>
-      <w:proofErr w:type="spellEnd"/>
-      <w:r>
-        <w:t xml:space="preserve"> A1040</w:t>
-      </w:r>
-    </w:p>
-    <w:p>
-      <w:proofErr w:type="spellStart"/>
-      <w:r>
-        <w:t>Simbans</w:t>
-      </w:r>
-      <w:proofErr w:type="spellEnd"/>
-      <w:r>
-        <w:t xml:space="preserve"> </w:t>
-      </w:r>
-      <w:proofErr w:type="spellStart"/>
-      <w:r>
-        <w:t>TangoTab</w:t>
-      </w:r>
-      <w:proofErr w:type="spellEnd"/>
-    </w:p>
-    <w:p>
-      <w:proofErr w:type="spellStart"/>
-      <w:r>
-        <w:t>NeuTab</w:t>
-      </w:r>
-      <w:proofErr w:type="spellEnd"/>
-      <w:r>
-        <w:t xml:space="preserve"> 7</w:t>
-      </w:r>
-    </w:p>
-    <w:p>
-      <w:r>
-        <w:t>Fusion5</w:t>
-      </w:r>
-    </w:p>
-    <w:p>
-      <w:proofErr w:type="spellStart"/>
-      <w:r>
-        <w:t>Proscan</w:t>
-      </w:r>
-      <w:proofErr w:type="spellEnd"/>
-      <w:r>
-        <w:t xml:space="preserve"> 10-Inch</w:t>
-      </w:r>
-    </w:p>
-    <w:p/>
-    <w:p>
-      <w:r>
-        <w:t xml:space="preserve">Use app called GPS Test to check </w:t>
-      </w:r>
-      <w:proofErr w:type="spellStart"/>
-      <w:r>
-        <w:t>gps</w:t>
-      </w:r>
-      <w:proofErr w:type="spellEnd"/>
-    </w:p>
-    <w:p/>
-    <w:p>
-      <w:r>
-        <w:t>Garmin GLO</w:t>
-      </w:r>
-    </w:p>
-    <w:p/>
-    <w:p>
-      <w:r>
-        <w:t>&gt;99:</w:t>
-      </w:r>
-    </w:p>
-    <w:p/>
-    <w:p>
-      <w:r>
-        <w:t>TROUBLESHOOTING:</w:t>
-      </w:r>
-    </w:p>
-    <w:p/>
-    <w:p>
-      <w:r>
-        <w:lastRenderedPageBreak/>
-        <w:t>FAQ:</w:t>
-      </w:r>
-    </w:p>
-    <w:p/>
-    <w:p>
-      <w:r>
-        <w:t>FUTURE WORK:</w:t>
-      </w:r>
-    </w:p>
-    <w:p/>
-    <w:p/>
+        <w:t>KEY DESIGN FEATURES:</w:t>
+      </w:r>
+    </w:p>
+    <w:p>
+      <w:r>
+        <w:t>Limited customization for simplicity and consistency from DZ to DZ</w:t>
+      </w:r>
+    </w:p>
+    <w:p>
+      <w:r>
+        <w:t>Ability to change units</w:t>
+      </w:r>
+    </w:p>
+    <w:p>
+      <w:r>
+        <w:t>Ability to choose separation distance</w:t>
+      </w:r>
+    </w:p>
+    <w:p>
+      <w:r>
+        <w:t>Ability to display messages on screen</w:t>
+      </w:r>
+      <w:r>
+        <w:t>:</w:t>
+      </w:r>
+    </w:p>
     <w:sectPr>
       <w:pgSz w:w="12240" w:h="15840"/>
       <w:pgMar w:top="1440" w:right="1440" w:bottom="1440" w:left="1440" w:header="720" w:footer="720" w:gutter="0"/>
@@ -265,6 +729,126 @@
     </w:sectPr>
   </w:body>
 </w:document>
+</file>
+
+<file path=word/numbering.xml><?xml version="1.0" encoding="utf-8"?>
+<w:numbering xmlns:wpc="http://schemas.microsoft.com/office/word/2010/wordprocessingCanvas" xmlns:cx="http://schemas.microsoft.com/office/drawing/2014/chartex" xmlns:cx1="http://schemas.microsoft.com/office/drawing/2015/9/8/chartex" xmlns:cx2="http://schemas.microsoft.com/office/drawing/2015/10/21/chartex" xmlns:cx3="http://schemas.microsoft.com/office/drawing/2016/5/9/chartex" xmlns:cx4="http://schemas.microsoft.com/office/drawing/2016/5/10/chartex" xmlns:cx5="http://schemas.microsoft.com/office/drawing/2016/5/11/chartex" xmlns:cx6="http://schemas.microsoft.com/office/drawing/2016/5/12/chartex" xmlns:cx7="http://schemas.microsoft.com/office/drawing/2016/5/13/chartex" xmlns:cx8="http://schemas.microsoft.com/office/drawing/2016/5/14/chartex" xmlns:mc="http://schemas.openxmlformats.org/markup-compatibility/2006" xmlns:aink="http://schemas.microsoft.com/office/drawing/2016/ink" xmlns:am3d="http://schemas.microsoft.com/office/drawing/2017/model3d" xmlns:o="urn:schemas-microsoft-com:office:office" xmlns:r="http://schemas.openxmlformats.org/officeDocument/2006/relationships" xmlns:m="http://schemas.openxmlformats.org/officeDocument/2006/math" xmlns:v="urn:schemas-microsoft-com:vml" xmlns:wp14="http://schemas.microsoft.com/office/word/2010/wordprocessingDrawing" xmlns:wp="http://schemas.openxmlformats.org/drawingml/2006/wordprocessingDrawing" xmlns:w10="urn:schemas-microsoft-com:office:word" xmlns:w="http://schemas.openxmlformats.org/wordprocessingml/2006/main" xmlns:w14="http://schemas.microsoft.com/office/word/2010/wordml" xmlns:w15="http://schemas.microsoft.com/office/word/2012/wordml" xmlns:w16cex="http://schemas.microsoft.com/office/word/2018/wordml/cex" xmlns:w16cid="http://schemas.microsoft.com/office/word/2016/wordml/cid" xmlns:w16="http://schemas.microsoft.com/office/word/2018/wordml" xmlns:w16se="http://schemas.microsoft.com/office/word/2015/wordml/symex" xmlns:wpg="http://schemas.microsoft.com/office/word/2010/wordprocessingGroup" xmlns:wpi="http://schemas.microsoft.com/office/word/2010/wordprocessingInk" xmlns:wne="http://schemas.microsoft.com/office/word/2006/wordml" xmlns:wps="http://schemas.microsoft.com/office/word/2010/wordprocessingShape" mc:Ignorable="w14 w15 w16se w16cid w16 w16cex wp14">
+  <w:abstractNum w:abstractNumId="0" w15:restartNumberingAfterBreak="0">
+    <w:nsid w:val="1DE21532"/>
+    <w:multiLevelType w:val="hybridMultilevel"/>
+    <w:tmpl w:val="14543234"/>
+    <w:lvl w:ilvl="0" w:tplc="69C64E24">
+      <w:numFmt w:val="bullet"/>
+      <w:lvlText w:val="-"/>
+      <w:lvlJc w:val="left"/>
+      <w:pPr>
+        <w:ind w:left="720" w:hanging="360"/>
+      </w:pPr>
+      <w:rPr>
+        <w:rFonts w:ascii="Calibri" w:eastAsiaTheme="minorHAnsi" w:hAnsi="Calibri" w:cs="Calibri" w:hint="default"/>
+      </w:rPr>
+    </w:lvl>
+    <w:lvl w:ilvl="1" w:tplc="04090003" w:tentative="1">
+      <w:start w:val="1"/>
+      <w:numFmt w:val="bullet"/>
+      <w:lvlText w:val="o"/>
+      <w:lvlJc w:val="left"/>
+      <w:pPr>
+        <w:ind w:left="1440" w:hanging="360"/>
+      </w:pPr>
+      <w:rPr>
+        <w:rFonts w:ascii="Courier New" w:hAnsi="Courier New" w:cs="Courier New" w:hint="default"/>
+      </w:rPr>
+    </w:lvl>
+    <w:lvl w:ilvl="2" w:tplc="04090005" w:tentative="1">
+      <w:start w:val="1"/>
+      <w:numFmt w:val="bullet"/>
+      <w:lvlText w:val=""/>
+      <w:lvlJc w:val="left"/>
+      <w:pPr>
+        <w:ind w:left="2160" w:hanging="360"/>
+      </w:pPr>
+      <w:rPr>
+        <w:rFonts w:ascii="Wingdings" w:hAnsi="Wingdings" w:hint="default"/>
+      </w:rPr>
+    </w:lvl>
+    <w:lvl w:ilvl="3" w:tplc="04090001" w:tentative="1">
+      <w:start w:val="1"/>
+      <w:numFmt w:val="bullet"/>
+      <w:lvlText w:val=""/>
+      <w:lvlJc w:val="left"/>
+      <w:pPr>
+        <w:ind w:left="2880" w:hanging="360"/>
+      </w:pPr>
+      <w:rPr>
+        <w:rFonts w:ascii="Symbol" w:hAnsi="Symbol" w:hint="default"/>
+      </w:rPr>
+    </w:lvl>
+    <w:lvl w:ilvl="4" w:tplc="04090003" w:tentative="1">
+      <w:start w:val="1"/>
+      <w:numFmt w:val="bullet"/>
+      <w:lvlText w:val="o"/>
+      <w:lvlJc w:val="left"/>
+      <w:pPr>
+        <w:ind w:left="3600" w:hanging="360"/>
+      </w:pPr>
+      <w:rPr>
+        <w:rFonts w:ascii="Courier New" w:hAnsi="Courier New" w:cs="Courier New" w:hint="default"/>
+      </w:rPr>
+    </w:lvl>
+    <w:lvl w:ilvl="5" w:tplc="04090005" w:tentative="1">
+      <w:start w:val="1"/>
+      <w:numFmt w:val="bullet"/>
+      <w:lvlText w:val=""/>
+      <w:lvlJc w:val="left"/>
+      <w:pPr>
+        <w:ind w:left="4320" w:hanging="360"/>
+      </w:pPr>
+      <w:rPr>
+        <w:rFonts w:ascii="Wingdings" w:hAnsi="Wingdings" w:hint="default"/>
+      </w:rPr>
+    </w:lvl>
+    <w:lvl w:ilvl="6" w:tplc="04090001" w:tentative="1">
+      <w:start w:val="1"/>
+      <w:numFmt w:val="bullet"/>
+      <w:lvlText w:val=""/>
+      <w:lvlJc w:val="left"/>
+      <w:pPr>
+        <w:ind w:left="5040" w:hanging="360"/>
+      </w:pPr>
+      <w:rPr>
+        <w:rFonts w:ascii="Symbol" w:hAnsi="Symbol" w:hint="default"/>
+      </w:rPr>
+    </w:lvl>
+    <w:lvl w:ilvl="7" w:tplc="04090003" w:tentative="1">
+      <w:start w:val="1"/>
+      <w:numFmt w:val="bullet"/>
+      <w:lvlText w:val="o"/>
+      <w:lvlJc w:val="left"/>
+      <w:pPr>
+        <w:ind w:left="5760" w:hanging="360"/>
+      </w:pPr>
+      <w:rPr>
+        <w:rFonts w:ascii="Courier New" w:hAnsi="Courier New" w:cs="Courier New" w:hint="default"/>
+      </w:rPr>
+    </w:lvl>
+    <w:lvl w:ilvl="8" w:tplc="04090005" w:tentative="1">
+      <w:start w:val="1"/>
+      <w:numFmt w:val="bullet"/>
+      <w:lvlText w:val=""/>
+      <w:lvlJc w:val="left"/>
+      <w:pPr>
+        <w:ind w:left="6480" w:hanging="360"/>
+      </w:pPr>
+      <w:rPr>
+        <w:rFonts w:ascii="Wingdings" w:hAnsi="Wingdings" w:hint="default"/>
+      </w:rPr>
+    </w:lvl>
+  </w:abstractNum>
+  <w:num w:numId="1">
+    <w:abstractNumId w:val="0"/>
+  </w:num>
+</w:numbering>
 </file>
 
 <file path=word/styles.xml><?xml version="1.0" encoding="utf-8"?>
@@ -689,6 +1273,17 @@
     <w:semiHidden/>
     <w:unhideWhenUsed/>
   </w:style>
+  <w:style w:type="paragraph" w:styleId="ListParagraph">
+    <w:name w:val="List Paragraph"/>
+    <w:basedOn w:val="Normal"/>
+    <w:uiPriority w:val="34"/>
+    <w:qFormat/>
+    <w:rsid w:val="000441AE"/>
+    <w:pPr>
+      <w:ind w:left="720"/>
+      <w:contextualSpacing/>
+    </w:pPr>
+  </w:style>
 </w:styles>
 </file>
 

</xml_diff>

<commit_message>
add manual and link
</commit_message>
<xml_diff>
--- a/Manual.docx
+++ b/Manual.docx
@@ -1,6 +1,6 @@
 
 <file path=word/document.xml><?xml version="1.0" encoding="utf-8"?>
-<w:document xmlns:wpc="http://schemas.microsoft.com/office/word/2010/wordprocessingCanvas" xmlns:cx="http://schemas.microsoft.com/office/drawing/2014/chartex" xmlns:cx1="http://schemas.microsoft.com/office/drawing/2015/9/8/chartex" xmlns:cx2="http://schemas.microsoft.com/office/drawing/2015/10/21/chartex" xmlns:cx3="http://schemas.microsoft.com/office/drawing/2016/5/9/chartex" xmlns:cx4="http://schemas.microsoft.com/office/drawing/2016/5/10/chartex" xmlns:cx5="http://schemas.microsoft.com/office/drawing/2016/5/11/chartex" xmlns:cx6="http://schemas.microsoft.com/office/drawing/2016/5/12/chartex" xmlns:cx7="http://schemas.microsoft.com/office/drawing/2016/5/13/chartex" xmlns:cx8="http://schemas.microsoft.com/office/drawing/2016/5/14/chartex" xmlns:mc="http://schemas.openxmlformats.org/markup-compatibility/2006" xmlns:aink="http://schemas.microsoft.com/office/drawing/2016/ink" xmlns:am3d="http://schemas.microsoft.com/office/drawing/2017/model3d" xmlns:o="urn:schemas-microsoft-com:office:office" xmlns:r="http://schemas.openxmlformats.org/officeDocument/2006/relationships" xmlns:m="http://schemas.openxmlformats.org/officeDocument/2006/math" xmlns:v="urn:schemas-microsoft-com:vml" xmlns:wp14="http://schemas.microsoft.com/office/word/2010/wordprocessingDrawing" xmlns:wp="http://schemas.openxmlformats.org/drawingml/2006/wordprocessingDrawing" xmlns:w10="urn:schemas-microsoft-com:office:word" xmlns:w="http://schemas.openxmlformats.org/wordprocessingml/2006/main" xmlns:w14="http://schemas.microsoft.com/office/word/2010/wordml" xmlns:w15="http://schemas.microsoft.com/office/word/2012/wordml" xmlns:w16cex="http://schemas.microsoft.com/office/word/2018/wordml/cex" xmlns:w16cid="http://schemas.microsoft.com/office/word/2016/wordml/cid" xmlns:w16="http://schemas.microsoft.com/office/word/2018/wordml" xmlns:w16se="http://schemas.microsoft.com/office/word/2015/wordml/symex" xmlns:wpg="http://schemas.microsoft.com/office/word/2010/wordprocessingGroup" xmlns:wpi="http://schemas.microsoft.com/office/word/2010/wordprocessingInk" xmlns:wne="http://schemas.microsoft.com/office/word/2006/wordml" xmlns:wps="http://schemas.microsoft.com/office/word/2010/wordprocessingShape" mc:Ignorable="w14 w15 w16se w16cid w16 w16cex wp14">
+<w:document xmlns:wpc="http://schemas.microsoft.com/office/word/2010/wordprocessingCanvas" xmlns:cx="http://schemas.microsoft.com/office/drawing/2014/chartex" xmlns:cx1="http://schemas.microsoft.com/office/drawing/2015/9/8/chartex" xmlns:cx2="http://schemas.microsoft.com/office/drawing/2015/10/21/chartex" xmlns:cx3="http://schemas.microsoft.com/office/drawing/2016/5/9/chartex" xmlns:cx4="http://schemas.microsoft.com/office/drawing/2016/5/10/chartex" xmlns:cx5="http://schemas.microsoft.com/office/drawing/2016/5/11/chartex" xmlns:cx6="http://schemas.microsoft.com/office/drawing/2016/5/12/chartex" xmlns:cx7="http://schemas.microsoft.com/office/drawing/2016/5/13/chartex" xmlns:cx8="http://schemas.microsoft.com/office/drawing/2016/5/14/chartex" xmlns:mc="http://schemas.openxmlformats.org/markup-compatibility/2006" xmlns:aink="http://schemas.microsoft.com/office/drawing/2016/ink" xmlns:am3d="http://schemas.microsoft.com/office/drawing/2017/model3d" xmlns:o="urn:schemas-microsoft-com:office:office" xmlns:r="http://schemas.openxmlformats.org/officeDocument/2006/relationships" xmlns:m="http://schemas.openxmlformats.org/officeDocument/2006/math" xmlns:v="urn:schemas-microsoft-com:vml" xmlns:wp14="http://schemas.microsoft.com/office/word/2010/wordprocessingDrawing" xmlns:wp="http://schemas.openxmlformats.org/drawingml/2006/wordprocessingDrawing" xmlns:w10="urn:schemas-microsoft-com:office:word" xmlns:w="http://schemas.openxmlformats.org/wordprocessingml/2006/main" xmlns:w14="http://schemas.microsoft.com/office/word/2010/wordml" xmlns:w15="http://schemas.microsoft.com/office/word/2012/wordml" xmlns:w16cex="http://schemas.microsoft.com/office/word/2018/wordml/cex" xmlns:w16cid="http://schemas.microsoft.com/office/word/2016/wordml/cid" xmlns:w16="http://schemas.microsoft.com/office/word/2018/wordml" xmlns:w16sdtdh="http://schemas.microsoft.com/office/word/2020/wordml/sdtdatahash" xmlns:w16se="http://schemas.microsoft.com/office/word/2015/wordml/symex" xmlns:wpg="http://schemas.microsoft.com/office/word/2010/wordprocessingGroup" xmlns:wpi="http://schemas.microsoft.com/office/word/2010/wordprocessingInk" xmlns:wne="http://schemas.microsoft.com/office/word/2006/wordml" xmlns:wps="http://schemas.microsoft.com/office/word/2010/wordprocessingShape" mc:Ignorable="w14 w15 w16se w16cid w16 w16cex w16sdtdh wp14">
   <w:body>
     <w:p>
       <w:r>
@@ -8,6 +8,9 @@
       </w:r>
     </w:p>
     <w:p>
+      <w:bookmarkStart w:id="0" w:name="OLE_LINK1"/>
+      <w:bookmarkStart w:id="1" w:name="OLE_LINK2"/>
+      <w:bookmarkStart w:id="2" w:name="OLE_LINK3"/>
       <w:r>
         <w:t>Before using this app for skydiving operations, you MUST agree to the following:</w:t>
       </w:r>
@@ -41,9 +44,27 @@
         <w:t>I have communicated</w:t>
       </w:r>
       <w:r>
-        <w:t xml:space="preserve"> to all skydivers using the app the information from the section in the Manual titled, “RISKS AND WARNINGS TO COMMUNICATE”.</w:t>
-      </w:r>
-    </w:p>
+        <w:t xml:space="preserve"> the information from the section in the Manual titled, “RISKS AND WARNINGS TO COMMUNICATE”</w:t>
+      </w:r>
+      <w:r>
+        <w:t xml:space="preserve"> </w:t>
+      </w:r>
+      <w:r>
+        <w:t xml:space="preserve">to all </w:t>
+      </w:r>
+      <w:r>
+        <w:t>persons</w:t>
+      </w:r>
+      <w:r>
+        <w:t xml:space="preserve"> using the app</w:t>
+      </w:r>
+      <w:r>
+        <w:t>.</w:t>
+      </w:r>
+    </w:p>
+    <w:bookmarkEnd w:id="0"/>
+    <w:bookmarkEnd w:id="1"/>
+    <w:bookmarkEnd w:id="2"/>
     <w:p/>
     <w:p>
       <w:r>
@@ -61,23 +82,13 @@
     </w:p>
     <w:p>
       <w:r>
-        <w:t xml:space="preserve">Ground speed can change over the course of jump run. Check </w:t>
-      </w:r>
-      <w:proofErr w:type="spellStart"/>
-      <w:r>
-        <w:t>ExitCount</w:t>
-      </w:r>
-      <w:proofErr w:type="spellEnd"/>
-      <w:r>
-        <w:t xml:space="preserve"> at the time </w:t>
-      </w:r>
-      <w:proofErr w:type="gramStart"/>
-      <w:r>
-        <w:t>prior-group</w:t>
-      </w:r>
-      <w:proofErr w:type="gramEnd"/>
-      <w:r>
-        <w:t xml:space="preserve"> exits.</w:t>
+        <w:t xml:space="preserve">Ground speed can change over the course of jump run. Check ExitCount at the </w:t>
+      </w:r>
+      <w:r>
+        <w:t>moment the</w:t>
+      </w:r>
+      <w:r>
+        <w:t xml:space="preserve"> prior-group exits.</w:t>
       </w:r>
     </w:p>
     <w:p/>
@@ -92,26 +103,16 @@
         <w:t xml:space="preserve">The application relies solely on GPS. Therefore, you do not need a device that has cell reception or even an active cell subscription service. </w:t>
       </w:r>
       <w:r>
-        <w:t xml:space="preserve">With no cell service, connect to </w:t>
-      </w:r>
-      <w:proofErr w:type="spellStart"/>
-      <w:r>
-        <w:t>WiFi</w:t>
-      </w:r>
-      <w:proofErr w:type="spellEnd"/>
-      <w:r>
-        <w:t xml:space="preserve"> to install the app and updates. </w:t>
-      </w:r>
-      <w:r>
-        <w:t xml:space="preserve">If your </w:t>
-      </w:r>
-      <w:proofErr w:type="spellStart"/>
-      <w:r>
-        <w:t>dropzone</w:t>
-      </w:r>
-      <w:proofErr w:type="spellEnd"/>
-      <w:r>
-        <w:t xml:space="preserve"> can’t afford to buy a device, </w:t>
+        <w:t xml:space="preserve">With no cell service, connect to WiFi to install the app and </w:t>
+      </w:r>
+      <w:r>
+        <w:t xml:space="preserve">future </w:t>
+      </w:r>
+      <w:r>
+        <w:t xml:space="preserve">updates. </w:t>
+      </w:r>
+      <w:r>
+        <w:t xml:space="preserve">If your dropzone can’t afford to buy a device, </w:t>
       </w:r>
       <w:r>
         <w:t>we</w:t>
@@ -134,6 +135,7 @@
         <w:t>WARNING: Not all devices have been tested so it is imperative to validate the app is working properly on your device. See ‘Validating the App’ section for more information.</w:t>
       </w:r>
     </w:p>
+    <w:p/>
     <w:p>
       <w:r>
         <w:t>Below is a list of potentially compatible devices</w:t>
@@ -198,15 +200,7 @@
         <w:t>Not many tablets have real GPS capability (</w:t>
       </w:r>
       <w:r>
-        <w:t xml:space="preserve">GPS (US), GLONASS (Russia), Galileo (EU), </w:t>
-      </w:r>
-      <w:proofErr w:type="spellStart"/>
-      <w:r>
-        <w:t>BeiDou</w:t>
-      </w:r>
-      <w:proofErr w:type="spellEnd"/>
-      <w:r>
-        <w:t xml:space="preserve"> (China)</w:t>
+        <w:t>GPS (US), GLONASS (Russia), Galileo (EU), BeiDou (China)</w:t>
       </w:r>
       <w:r>
         <w:t>). Below is a list of tablets that have not been tested but should</w:t>
@@ -222,25 +216,15 @@
       </w:r>
     </w:p>
     <w:p>
-      <w:proofErr w:type="gramStart"/>
-      <w:r>
-        <w:t>iPad’s</w:t>
-      </w:r>
-      <w:proofErr w:type="gramEnd"/>
-      <w:r>
-        <w:t xml:space="preserve"> with Cellular </w:t>
+      <w:r>
+        <w:t xml:space="preserve">iPad’s with Cellular </w:t>
       </w:r>
       <w:r>
         <w:t xml:space="preserve">capability </w:t>
       </w:r>
       <w:r>
-        <w:t>(</w:t>
-      </w:r>
-      <w:proofErr w:type="spellStart"/>
-      <w:r>
-        <w:t>Wifi</w:t>
-      </w:r>
-      <w:proofErr w:type="spellEnd"/>
+        <w:t>(Wifi</w:t>
+      </w:r>
       <w:r>
         <w:t>-</w:t>
       </w:r>
@@ -270,13 +254,8 @@
       </w:r>
     </w:p>
     <w:p>
-      <w:proofErr w:type="spellStart"/>
-      <w:r>
-        <w:t>Hongtao</w:t>
-      </w:r>
-      <w:proofErr w:type="spellEnd"/>
-      <w:r>
-        <w:t xml:space="preserve"> Tablet</w:t>
+      <w:r>
+        <w:t>Hongtao Tablet</w:t>
       </w:r>
     </w:p>
     <w:p>
@@ -285,13 +264,8 @@
       </w:r>
     </w:p>
     <w:p>
-      <w:proofErr w:type="spellStart"/>
-      <w:r>
-        <w:t>Winsing</w:t>
-      </w:r>
-      <w:proofErr w:type="spellEnd"/>
-      <w:r>
-        <w:t xml:space="preserve"> MTK6580</w:t>
+      <w:r>
+        <w:t>Winsing MTK6580</w:t>
       </w:r>
     </w:p>
     <w:p>
@@ -300,26 +274,13 @@
       </w:r>
     </w:p>
     <w:p>
-      <w:proofErr w:type="spellStart"/>
-      <w:r>
-        <w:t>Winsing</w:t>
-      </w:r>
-      <w:proofErr w:type="spellEnd"/>
-      <w:r>
-        <w:t xml:space="preserve"> WSTB101I</w:t>
-      </w:r>
-    </w:p>
-    <w:p>
-      <w:r>
-        <w:t xml:space="preserve">Asus </w:t>
-      </w:r>
-      <w:proofErr w:type="spellStart"/>
-      <w:r>
-        <w:t>MeMO</w:t>
-      </w:r>
-      <w:proofErr w:type="spellEnd"/>
-      <w:r>
-        <w:t xml:space="preserve"> Pad 7</w:t>
+      <w:r>
+        <w:t>Winsing WSTB101I</w:t>
+      </w:r>
+    </w:p>
+    <w:p>
+      <w:r>
+        <w:t>Asus MeMO Pad 7</w:t>
       </w:r>
     </w:p>
     <w:p>
@@ -333,157 +294,120 @@
       </w:r>
     </w:p>
     <w:p>
-      <w:proofErr w:type="spellStart"/>
-      <w:r>
-        <w:t>Azpen</w:t>
-      </w:r>
-      <w:proofErr w:type="spellEnd"/>
-      <w:r>
-        <w:t xml:space="preserve"> A1040</w:t>
-      </w:r>
-    </w:p>
-    <w:p>
-      <w:proofErr w:type="spellStart"/>
-      <w:r>
-        <w:t>Simbans</w:t>
-      </w:r>
-      <w:proofErr w:type="spellEnd"/>
+      <w:r>
+        <w:t>Azpen A1040</w:t>
+      </w:r>
+    </w:p>
+    <w:p>
+      <w:r>
+        <w:t>Simbans TangoTab</w:t>
+      </w:r>
+    </w:p>
+    <w:p>
+      <w:r>
+        <w:t>NeuTab 7</w:t>
+      </w:r>
+    </w:p>
+    <w:p>
+      <w:r>
+        <w:lastRenderedPageBreak/>
+        <w:t>Fusion5</w:t>
+      </w:r>
+    </w:p>
+    <w:p>
+      <w:r>
+        <w:t>Proscan 10-Inch</w:t>
+      </w:r>
+    </w:p>
+    <w:p/>
+    <w:p>
+      <w:r>
+        <w:t>Garmin GLO</w:t>
+      </w:r>
+    </w:p>
+    <w:p>
+      <w:r>
+        <w:t>If you are</w:t>
+      </w:r>
+      <w:r>
+        <w:t xml:space="preserve"> having issues with GPS reception or update rate, a potentially option is the Garmin GLO. It is a plug-in device to give more accurate GPS location to any phone or tablet. It also gives you the ability to mount the Garmin GLO GPS receiver in a window for better reception and place the phone or tablet in a separate location for better viewing by all skydivers on the plane. The Garmin GLO has not been tested with the app but it sounds promising.</w:t>
+      </w:r>
+    </w:p>
+    <w:p/>
+    <w:p>
+      <w:r>
+        <w:t>VALIDATING THE APP</w:t>
+      </w:r>
+      <w:r>
+        <w:t>:</w:t>
+      </w:r>
+    </w:p>
+    <w:p>
+      <w:r>
+        <w:t>WARNING: It is IMPERATIVE that you check the specific device and app are working properly before implementing in your plane(s).</w:t>
+      </w:r>
+    </w:p>
+    <w:p>
+      <w:r>
+        <w:t>The device model, your location, any surrounding enclosures (the plane), and other factors can affect the proper functioning of the app.</w:t>
+      </w:r>
+      <w:r>
+        <w:t xml:space="preserve"> Below are GUIDELINES for validating everything is working properly:</w:t>
+      </w:r>
+    </w:p>
+    <w:p>
+      <w:r>
+        <w:t>First download and install</w:t>
+      </w:r>
       <w:r>
         <w:t xml:space="preserve"> </w:t>
       </w:r>
-      <w:proofErr w:type="spellStart"/>
-      <w:r>
-        <w:t>TangoTab</w:t>
-      </w:r>
-      <w:proofErr w:type="spellEnd"/>
-    </w:p>
-    <w:p>
-      <w:proofErr w:type="spellStart"/>
-      <w:r>
-        <w:t>NeuTab</w:t>
-      </w:r>
-      <w:proofErr w:type="spellEnd"/>
-      <w:r>
-        <w:t xml:space="preserve"> 7</w:t>
-      </w:r>
-    </w:p>
-    <w:p>
-      <w:r>
-        <w:t>Fusion5</w:t>
-      </w:r>
-    </w:p>
-    <w:p>
-      <w:proofErr w:type="spellStart"/>
-      <w:r>
-        <w:lastRenderedPageBreak/>
-        <w:t>Proscan</w:t>
-      </w:r>
-      <w:proofErr w:type="spellEnd"/>
-      <w:r>
-        <w:t xml:space="preserve"> 10-Inch</w:t>
-      </w:r>
-    </w:p>
-    <w:p>
-      <w:r>
-        <w:t>Garmin GLO</w:t>
-      </w:r>
-    </w:p>
-    <w:p>
-      <w:r>
-        <w:t>If you are</w:t>
-      </w:r>
-      <w:r>
-        <w:t xml:space="preserve"> having issues with GPS reception or update rate, a potentially option is the Garmin GLO. It is a plug-in device to give more accurate GPS location to any phone or tablet. It also gives you the ability to mount the Garmin GLO GPS receiver in a window for better reception and place the phone or tablet in a separate location for better viewing by all skydivers on the plane. The Garmin GLO has not been tested with the </w:t>
-      </w:r>
-      <w:proofErr w:type="gramStart"/>
-      <w:r>
-        <w:t>app</w:t>
-      </w:r>
-      <w:proofErr w:type="gramEnd"/>
-      <w:r>
-        <w:t xml:space="preserve"> but it sounds promising.</w:t>
-      </w:r>
-    </w:p>
-    <w:p/>
-    <w:p>
-      <w:r>
-        <w:t>VALIDATING THE APP</w:t>
-      </w:r>
-      <w:r>
-        <w:t>:</w:t>
-      </w:r>
-    </w:p>
-    <w:p>
-      <w:r>
-        <w:t>WARNING: It is IMPERATIVE that you check the specific device and app are working properly before implementing in your plane(s).</w:t>
-      </w:r>
-    </w:p>
-    <w:p>
-      <w:r>
-        <w:t>The device model, your location, any surrounding enclosures (the plane), and other factors can affect the proper functioning of the app.</w:t>
-      </w:r>
-      <w:r>
-        <w:t xml:space="preserve"> Below are GUIDELINES for validating everything is working properly:</w:t>
-      </w:r>
-    </w:p>
-    <w:p>
-      <w:r>
-        <w:t>First download and install</w:t>
+      <w:r>
+        <w:t xml:space="preserve">an </w:t>
+      </w:r>
+      <w:r>
+        <w:t xml:space="preserve">app called </w:t>
+      </w:r>
+      <w:r>
+        <w:t>‘</w:t>
+      </w:r>
+      <w:r>
+        <w:t>GPS Test</w:t>
+      </w:r>
+      <w:r>
+        <w:t>’</w:t>
       </w:r>
       <w:r>
         <w:t xml:space="preserve"> </w:t>
       </w:r>
       <w:r>
-        <w:t xml:space="preserve">an </w:t>
-      </w:r>
-      <w:r>
-        <w:t xml:space="preserve">app called </w:t>
-      </w:r>
-      <w:r>
-        <w:t>‘</w:t>
-      </w:r>
-      <w:r>
-        <w:t>GPS Test</w:t>
-      </w:r>
-      <w:r>
-        <w:t>’</w:t>
+        <w:t xml:space="preserve">(or another similar app, there are several) </w:t>
+      </w:r>
+      <w:r>
+        <w:t xml:space="preserve">to check </w:t>
+      </w:r>
+      <w:r>
+        <w:t xml:space="preserve">GPS functionality of the device you have chosen. In most cases, </w:t>
+      </w:r>
+      <w:r>
+        <w:t>the app will show a 3D fix, 10+ satellites in use, an AVG SNR of 16+ and a location accuracy of &lt; 30 ft. If it meets all of these, that is a good start.</w:t>
+      </w:r>
+      <w:r>
+        <w:t xml:space="preserve"> If it does not, it might be a good idea to try other devices to compare and determine if the device is the issue or it is just the satellite coverage you have in the area.</w:t>
+      </w:r>
+    </w:p>
+    <w:p>
+      <w:r>
+        <w:t>Next, using the speed functionality</w:t>
       </w:r>
       <w:r>
         <w:t xml:space="preserve"> </w:t>
       </w:r>
       <w:r>
-        <w:t xml:space="preserve">(or another similar app, there are several) </w:t>
-      </w:r>
-      <w:r>
-        <w:t xml:space="preserve">to check </w:t>
-      </w:r>
-      <w:r>
-        <w:t xml:space="preserve">GPS functionality of the device you have chosen. In most cases, </w:t>
-      </w:r>
-      <w:r>
-        <w:t>the app will show a 3D fix, 10+ satellites in use, an AVG SNR of 16+ and a location accuracy of &lt; 30 ft. If it meets all of these, that is a good start.</w:t>
-      </w:r>
-    </w:p>
-    <w:p>
-      <w:r>
-        <w:t>Next, using the speed functionality</w:t>
-      </w:r>
-      <w:r>
-        <w:t xml:space="preserve"> </w:t>
-      </w:r>
-      <w:r>
         <w:t xml:space="preserve">(there is a setting to change units to kts), ride along in the plane and compare the speed displayed in the GPS Test app to the plane’s GPS ground speed. The </w:t>
       </w:r>
       <w:r>
-        <w:t xml:space="preserve">values may lag by a few seconds and be off by a few knots. This is normal based on the update frequency of the devices and difference in algorithms they use. Off by how much </w:t>
-      </w:r>
-      <w:proofErr w:type="gramStart"/>
-      <w:r>
-        <w:t>exactly?</w:t>
-      </w:r>
-      <w:proofErr w:type="gramEnd"/>
-      <w:r>
-        <w:t xml:space="preserve"> Unfortunately, we don’t have a hard and fast rule. </w:t>
+        <w:t xml:space="preserve">values may lag by a few seconds and be off by a few knots. This is normal based on the update frequency of the devices and difference in algorithms they use. Off by how much exactly? Unfortunately, we don’t have a hard and fast rule. </w:t>
       </w:r>
       <w:r>
         <w:t xml:space="preserve">A general rule would be </w:t>
@@ -501,66 +425,18 @@
         <w:t>. However, +/- 2 knots would be equal to the 5 knot increments that most exit separation charts display. Banking</w:t>
       </w:r>
       <w:r>
-        <w:t xml:space="preserve">, turning, accelerating, and de-accelerating will increase the gap and lag for longer. Luckily, not much of that is happening during jump-run and the plane’s GPS (which we normally use to determine ground speed and exit separation) is subject to these </w:t>
-      </w:r>
-      <w:proofErr w:type="gramStart"/>
-      <w:r>
-        <w:t>draw-backs</w:t>
-      </w:r>
-      <w:proofErr w:type="gramEnd"/>
-      <w:r>
-        <w:t xml:space="preserve"> also. </w:t>
-      </w:r>
-      <w:r>
-        <w:t xml:space="preserve">Ultimately, it is up to YOU as the </w:t>
-      </w:r>
-      <w:proofErr w:type="spellStart"/>
-      <w:r>
-        <w:t>dropzone</w:t>
-      </w:r>
-      <w:proofErr w:type="spellEnd"/>
-      <w:r>
-        <w:t>/plane owner to determine if the values are accurate enough.</w:t>
-      </w:r>
-    </w:p>
-    <w:p>
-      <w:r>
-        <w:t xml:space="preserve">Finally, we want to perform the same test we just did but using the </w:t>
-      </w:r>
-      <w:proofErr w:type="spellStart"/>
-      <w:r>
-        <w:t>ExitCount</w:t>
-      </w:r>
-      <w:proofErr w:type="spellEnd"/>
-      <w:r>
-        <w:t xml:space="preserve"> app. Don’t forget to change the settings to the appropriate units and set the separation distance. In addition to checking speed, </w:t>
-      </w:r>
-      <w:r>
-        <w:t xml:space="preserve">do a gut check that the calculated </w:t>
-      </w:r>
-      <w:proofErr w:type="gramStart"/>
-      <w:r>
-        <w:t>seconds</w:t>
-      </w:r>
-      <w:proofErr w:type="gramEnd"/>
-      <w:r>
-        <w:t xml:space="preserve"> of separation matches your exit separation chart based on the separation distance you have chosen and entered in the app. Keep in mind that </w:t>
-      </w:r>
-      <w:proofErr w:type="spellStart"/>
-      <w:r>
-        <w:t>ExitCount</w:t>
-      </w:r>
-      <w:proofErr w:type="spellEnd"/>
-      <w:r>
-        <w:t xml:space="preserve"> </w:t>
-      </w:r>
-      <w:proofErr w:type="spellStart"/>
-      <w:r>
-        <w:t>aires</w:t>
-      </w:r>
-      <w:proofErr w:type="spellEnd"/>
-      <w:r>
-        <w:t xml:space="preserve"> on the side of safety and always rounds the seconds UP. See “Calculations” section for more detailed info. Below is a chart for common separation distances (1000’ &amp; 1500’):</w:t>
+        <w:t xml:space="preserve">, turning, accelerating, and de-accelerating will increase the gap and lag for longer. Luckily, not much of that is happening during jump-run and the plane’s GPS (which we normally use to determine ground speed and exit separation) is subject to these draw-backs also. </w:t>
+      </w:r>
+      <w:r>
+        <w:t>Ultimately, it is up to YOU as the dropzone/plane owner to determine if the values are accurate enough.</w:t>
+      </w:r>
+    </w:p>
+    <w:p>
+      <w:r>
+        <w:t xml:space="preserve">Finally, we want to perform the same test we just did but using the ExitCount app. Don’t forget to change the settings to the appropriate units and set the separation distance. In addition to checking speed, </w:t>
+      </w:r>
+      <w:r>
+        <w:t>do a gut check that the calculated seconds of separation matches your exit separation chart based on the separation distance you have chosen and entered in the app. Keep in mind that ExitCount aires on the side of safety and always rounds the seconds UP. See “Calculations” section for more detailed info. Below is a chart for common separation distances (1000’ &amp; 1500’):</w:t>
       </w:r>
     </w:p>
     <w:p>
@@ -619,13 +495,14 @@
       </w:r>
     </w:p>
     <w:p>
-      <w:proofErr w:type="spellStart"/>
-      <w:r>
-        <w:t>ExitCount</w:t>
-      </w:r>
-      <w:proofErr w:type="spellEnd"/>
-      <w:r>
-        <w:t xml:space="preserve"> uses the following mathematical formulas to calculate speed and exit separation in seconds based on chosen units in settings.</w:t>
+      <w:r>
+        <w:t xml:space="preserve">ExitCount uses the following mathematical formulas to calculate speed and exit separation in seconds based on </w:t>
+      </w:r>
+      <w:r>
+        <w:t xml:space="preserve">the </w:t>
+      </w:r>
+      <w:r>
+        <w:t>chosen units in settings.</w:t>
       </w:r>
     </w:p>
     <w:p>
@@ -655,23 +532,13 @@
       </w:r>
     </w:p>
     <w:p>
-      <w:proofErr w:type="gramStart"/>
-      <w:r>
-        <w:t>ROUNDUP( Separation</w:t>
-      </w:r>
-      <w:proofErr w:type="gramEnd"/>
-      <w:r>
-        <w:t xml:space="preserve"> Distance (ft) / ( Raw GPS Speed (m/s) x 3.28 ) ) = Seconds of Separation</w:t>
-      </w:r>
-    </w:p>
-    <w:p>
-      <w:proofErr w:type="gramStart"/>
-      <w:r>
-        <w:t>ROUNDUP( Separation</w:t>
-      </w:r>
-      <w:proofErr w:type="gramEnd"/>
-      <w:r>
-        <w:t xml:space="preserve"> Distance (m) / ( Raw GPS Speed (m/s) ) ) = Seconds of Separation</w:t>
+      <w:r>
+        <w:t>ROUNDUP( Separation Distance (ft) / ( Raw GPS Speed (m/s) x 3.28 ) ) = Seconds of Separation</w:t>
+      </w:r>
+    </w:p>
+    <w:p>
+      <w:r>
+        <w:t>ROUNDUP( Separation Distance (m) / ( Raw GPS Speed (m/s) ) ) = Seconds of Separation</w:t>
       </w:r>
     </w:p>
     <w:p/>
@@ -685,15 +552,7 @@
         <w:t xml:space="preserve">It is YOUR responsibility to consult the appropriate personnel before installing any devices in your plane. In general, if devices are not installed permanently </w:t>
       </w:r>
       <w:r>
-        <w:t>(</w:t>
-      </w:r>
-      <w:proofErr w:type="gramStart"/>
-      <w:r>
-        <w:t>e.g.</w:t>
-      </w:r>
-      <w:proofErr w:type="gramEnd"/>
-      <w:r>
-        <w:t xml:space="preserve"> Velcro, removable mount) </w:t>
+        <w:t xml:space="preserve">(e.g. Velcro, removable mount) </w:t>
       </w:r>
       <w:r>
         <w:t>and do not tap into any other functional plane equipment</w:t>
@@ -732,7 +591,13 @@
     </w:p>
     <w:p>
       <w:r>
-        <w:t>Display goes blank within 2 seconds of loss of GPS reception</w:t>
+        <w:t>Display goes blank within 2 seconds of los</w:t>
+      </w:r>
+      <w:r>
+        <w:t>ing</w:t>
+      </w:r>
+      <w:r>
+        <w:t xml:space="preserve"> GPS reception</w:t>
       </w:r>
     </w:p>
     <w:p>
@@ -775,9 +640,6 @@
     <w:p>
       <w:r>
         <w:t>Ability to display messages on screen</w:t>
-      </w:r>
-      <w:r>
-        <w:t>:</w:t>
       </w:r>
     </w:p>
     <w:sectPr>
@@ -791,7 +653,7 @@
 </file>
 
 <file path=word/numbering.xml><?xml version="1.0" encoding="utf-8"?>
-<w:numbering xmlns:wpc="http://schemas.microsoft.com/office/word/2010/wordprocessingCanvas" xmlns:cx="http://schemas.microsoft.com/office/drawing/2014/chartex" xmlns:cx1="http://schemas.microsoft.com/office/drawing/2015/9/8/chartex" xmlns:cx2="http://schemas.microsoft.com/office/drawing/2015/10/21/chartex" xmlns:cx3="http://schemas.microsoft.com/office/drawing/2016/5/9/chartex" xmlns:cx4="http://schemas.microsoft.com/office/drawing/2016/5/10/chartex" xmlns:cx5="http://schemas.microsoft.com/office/drawing/2016/5/11/chartex" xmlns:cx6="http://schemas.microsoft.com/office/drawing/2016/5/12/chartex" xmlns:cx7="http://schemas.microsoft.com/office/drawing/2016/5/13/chartex" xmlns:cx8="http://schemas.microsoft.com/office/drawing/2016/5/14/chartex" xmlns:mc="http://schemas.openxmlformats.org/markup-compatibility/2006" xmlns:aink="http://schemas.microsoft.com/office/drawing/2016/ink" xmlns:am3d="http://schemas.microsoft.com/office/drawing/2017/model3d" xmlns:o="urn:schemas-microsoft-com:office:office" xmlns:r="http://schemas.openxmlformats.org/officeDocument/2006/relationships" xmlns:m="http://schemas.openxmlformats.org/officeDocument/2006/math" xmlns:v="urn:schemas-microsoft-com:vml" xmlns:wp14="http://schemas.microsoft.com/office/word/2010/wordprocessingDrawing" xmlns:wp="http://schemas.openxmlformats.org/drawingml/2006/wordprocessingDrawing" xmlns:w10="urn:schemas-microsoft-com:office:word" xmlns:w="http://schemas.openxmlformats.org/wordprocessingml/2006/main" xmlns:w14="http://schemas.microsoft.com/office/word/2010/wordml" xmlns:w15="http://schemas.microsoft.com/office/word/2012/wordml" xmlns:w16cex="http://schemas.microsoft.com/office/word/2018/wordml/cex" xmlns:w16cid="http://schemas.microsoft.com/office/word/2016/wordml/cid" xmlns:w16="http://schemas.microsoft.com/office/word/2018/wordml" xmlns:w16se="http://schemas.microsoft.com/office/word/2015/wordml/symex" xmlns:wpg="http://schemas.microsoft.com/office/word/2010/wordprocessingGroup" xmlns:wpi="http://schemas.microsoft.com/office/word/2010/wordprocessingInk" xmlns:wne="http://schemas.microsoft.com/office/word/2006/wordml" xmlns:wps="http://schemas.microsoft.com/office/word/2010/wordprocessingShape" mc:Ignorable="w14 w15 w16se w16cid w16 w16cex wp14">
+<w:numbering xmlns:wpc="http://schemas.microsoft.com/office/word/2010/wordprocessingCanvas" xmlns:cx="http://schemas.microsoft.com/office/drawing/2014/chartex" xmlns:cx1="http://schemas.microsoft.com/office/drawing/2015/9/8/chartex" xmlns:cx2="http://schemas.microsoft.com/office/drawing/2015/10/21/chartex" xmlns:cx3="http://schemas.microsoft.com/office/drawing/2016/5/9/chartex" xmlns:cx4="http://schemas.microsoft.com/office/drawing/2016/5/10/chartex" xmlns:cx5="http://schemas.microsoft.com/office/drawing/2016/5/11/chartex" xmlns:cx6="http://schemas.microsoft.com/office/drawing/2016/5/12/chartex" xmlns:cx7="http://schemas.microsoft.com/office/drawing/2016/5/13/chartex" xmlns:cx8="http://schemas.microsoft.com/office/drawing/2016/5/14/chartex" xmlns:mc="http://schemas.openxmlformats.org/markup-compatibility/2006" xmlns:aink="http://schemas.microsoft.com/office/drawing/2016/ink" xmlns:am3d="http://schemas.microsoft.com/office/drawing/2017/model3d" xmlns:o="urn:schemas-microsoft-com:office:office" xmlns:r="http://schemas.openxmlformats.org/officeDocument/2006/relationships" xmlns:m="http://schemas.openxmlformats.org/officeDocument/2006/math" xmlns:v="urn:schemas-microsoft-com:vml" xmlns:wp14="http://schemas.microsoft.com/office/word/2010/wordprocessingDrawing" xmlns:wp="http://schemas.openxmlformats.org/drawingml/2006/wordprocessingDrawing" xmlns:w10="urn:schemas-microsoft-com:office:word" xmlns:w="http://schemas.openxmlformats.org/wordprocessingml/2006/main" xmlns:w14="http://schemas.microsoft.com/office/word/2010/wordml" xmlns:w15="http://schemas.microsoft.com/office/word/2012/wordml" xmlns:w16cex="http://schemas.microsoft.com/office/word/2018/wordml/cex" xmlns:w16cid="http://schemas.microsoft.com/office/word/2016/wordml/cid" xmlns:w16="http://schemas.microsoft.com/office/word/2018/wordml" xmlns:w16sdtdh="http://schemas.microsoft.com/office/word/2020/wordml/sdtdatahash" xmlns:w16se="http://schemas.microsoft.com/office/word/2015/wordml/symex" xmlns:wpg="http://schemas.microsoft.com/office/word/2010/wordprocessingGroup" xmlns:wpi="http://schemas.microsoft.com/office/word/2010/wordprocessingInk" xmlns:wne="http://schemas.microsoft.com/office/word/2006/wordml" xmlns:wps="http://schemas.microsoft.com/office/word/2010/wordprocessingShape" mc:Ignorable="w14 w15 w16se w16cid w16 w16cex w16sdtdh wp14">
   <w:abstractNum w:abstractNumId="0" w15:restartNumberingAfterBreak="0">
     <w:nsid w:val="1DE21532"/>
     <w:multiLevelType w:val="hybridMultilevel"/>
@@ -911,7 +773,7 @@
 </file>
 
 <file path=word/styles.xml><?xml version="1.0" encoding="utf-8"?>
-<w:styles xmlns:mc="http://schemas.openxmlformats.org/markup-compatibility/2006" xmlns:r="http://schemas.openxmlformats.org/officeDocument/2006/relationships" xmlns:w="http://schemas.openxmlformats.org/wordprocessingml/2006/main" xmlns:w14="http://schemas.microsoft.com/office/word/2010/wordml" xmlns:w15="http://schemas.microsoft.com/office/word/2012/wordml" xmlns:w16cex="http://schemas.microsoft.com/office/word/2018/wordml/cex" xmlns:w16cid="http://schemas.microsoft.com/office/word/2016/wordml/cid" xmlns:w16="http://schemas.microsoft.com/office/word/2018/wordml" xmlns:w16se="http://schemas.microsoft.com/office/word/2015/wordml/symex" mc:Ignorable="w14 w15 w16se w16cid w16 w16cex">
+<w:styles xmlns:mc="http://schemas.openxmlformats.org/markup-compatibility/2006" xmlns:r="http://schemas.openxmlformats.org/officeDocument/2006/relationships" xmlns:w="http://schemas.openxmlformats.org/wordprocessingml/2006/main" xmlns:w14="http://schemas.microsoft.com/office/word/2010/wordml" xmlns:w15="http://schemas.microsoft.com/office/word/2012/wordml" xmlns:w16cex="http://schemas.microsoft.com/office/word/2018/wordml/cex" xmlns:w16cid="http://schemas.microsoft.com/office/word/2016/wordml/cid" xmlns:w16="http://schemas.microsoft.com/office/word/2018/wordml" xmlns:w16sdtdh="http://schemas.microsoft.com/office/word/2020/wordml/sdtdatahash" xmlns:w16se="http://schemas.microsoft.com/office/word/2015/wordml/symex" mc:Ignorable="w14 w15 w16se w16cid w16 w16cex w16sdtdh">
   <w:docDefaults>
     <w:rPrDefault>
       <w:rPr>

</xml_diff>